<commit_message>
Updated DB diagram and risks
</commit_message>
<xml_diff>
--- a/SOW/הצעת פרוייקט מסמך.docx
+++ b/SOW/הצעת פרוייקט מסמך.docx
@@ -2015,6 +2015,7 @@
           <w:rFonts w:eastAsiaTheme="minorHAnsi"/>
         </w:rPr>
       </w:pPr>
+      <w:bookmarkStart w:id="0" w:name="_GoBack"/>
       <w:r>
         <w:rPr>
           <w:rFonts w:eastAsiaTheme="minorHAnsi"/>
@@ -2050,11 +2051,13 @@
         <w:t>העיקריות</w:t>
       </w:r>
     </w:p>
+    <w:bookmarkEnd w:id="0"/>
     <w:tbl>
       <w:tblPr>
         <w:tblStyle w:val="LightShading-Accent5"/>
         <w:bidiVisual/>
-        <w:tblW w:w="9974" w:type="dxa"/>
+        <w:tblW w:w="11624" w:type="dxa"/>
+        <w:tblInd w:w="-1509" w:type="dxa"/>
         <w:tblLook w:val="04A0" w:firstRow="1" w:lastRow="0" w:firstColumn="1" w:lastColumn="0" w:noHBand="0" w:noVBand="1"/>
       </w:tblPr>
       <w:tblGrid>
@@ -2062,7 +2065,8 @@
         <w:gridCol w:w="2889"/>
         <w:gridCol w:w="1420"/>
         <w:gridCol w:w="1420"/>
-        <w:gridCol w:w="3665"/>
+        <w:gridCol w:w="2905"/>
+        <w:gridCol w:w="2410"/>
       </w:tblGrid>
       <w:tr>
         <w:trPr>
@@ -2075,6 +2079,7 @@
           </w:tcPr>
           <w:p>
             <w:pPr>
+              <w:bidi/>
               <w:rPr>
                 <w:rtl/>
               </w:rPr>
@@ -2146,7 +2151,7 @@
         </w:tc>
         <w:tc>
           <w:tcPr>
-            <w:tcW w:w="3665" w:type="dxa"/>
+            <w:tcW w:w="2905" w:type="dxa"/>
           </w:tcPr>
           <w:p>
             <w:pPr>
@@ -2162,6 +2167,28 @@
                 <w:rtl/>
               </w:rPr>
               <w:t>צעדים להנמכת סיכון</w:t>
+            </w:r>
+          </w:p>
+        </w:tc>
+        <w:tc>
+          <w:tcPr>
+            <w:tcW w:w="2410" w:type="dxa"/>
+          </w:tcPr>
+          <w:p>
+            <w:pPr>
+              <w:bidi/>
+              <w:cnfStyle w:val="100000000000" w:firstRow="1" w:lastRow="0" w:firstColumn="0" w:lastColumn="0" w:oddVBand="0" w:evenVBand="0" w:oddHBand="0" w:evenHBand="0" w:firstRowFirstColumn="0" w:firstRowLastColumn="0" w:lastRowFirstColumn="0" w:lastRowLastColumn="0"/>
+              <w:rPr>
+                <w:rFonts w:hint="cs"/>
+                <w:rtl/>
+              </w:rPr>
+            </w:pPr>
+            <w:r>
+              <w:rPr>
+                <w:rFonts w:hint="cs"/>
+                <w:rtl/>
+              </w:rPr>
+              <w:t>תכנית חליפית</w:t>
             </w:r>
           </w:p>
         </w:tc>
@@ -2177,6 +2204,7 @@
           </w:tcPr>
           <w:p>
             <w:pPr>
+              <w:bidi/>
               <w:rPr>
                 <w:rtl/>
               </w:rPr>
@@ -2255,7 +2283,28 @@
         </w:tc>
         <w:tc>
           <w:tcPr>
-            <w:tcW w:w="3665" w:type="dxa"/>
+            <w:tcW w:w="2905" w:type="dxa"/>
+          </w:tcPr>
+          <w:p>
+            <w:pPr>
+              <w:bidi/>
+              <w:cnfStyle w:val="000000100000" w:firstRow="0" w:lastRow="0" w:firstColumn="0" w:lastColumn="0" w:oddVBand="0" w:evenVBand="0" w:oddHBand="1" w:evenHBand="0" w:firstRowFirstColumn="0" w:firstRowLastColumn="0" w:lastRowFirstColumn="0" w:lastRowLastColumn="0"/>
+              <w:rPr>
+                <w:rtl/>
+              </w:rPr>
+            </w:pPr>
+            <w:r>
+              <w:rPr>
+                <w:rFonts w:hint="cs"/>
+                <w:rtl/>
+              </w:rPr>
+              <w:t>תאום מראש. שכנוע מרכול אחד, והאר יבואו בעקבותיו.</w:t>
+            </w:r>
+          </w:p>
+        </w:tc>
+        <w:tc>
+          <w:tcPr>
+            <w:tcW w:w="2410" w:type="dxa"/>
           </w:tcPr>
           <w:p>
             <w:pPr>
@@ -2279,6 +2328,7 @@
               <w:bidi/>
               <w:cnfStyle w:val="000000100000" w:firstRow="0" w:lastRow="0" w:firstColumn="0" w:lastColumn="0" w:oddVBand="0" w:evenVBand="0" w:oddHBand="1" w:evenHBand="0" w:firstRowFirstColumn="0" w:firstRowLastColumn="0" w:lastRowFirstColumn="0" w:lastRowLastColumn="0"/>
               <w:rPr>
+                <w:rFonts w:hint="cs"/>
                 <w:rtl/>
               </w:rPr>
             </w:pPr>
@@ -2300,6 +2350,7 @@
           </w:tcPr>
           <w:p>
             <w:pPr>
+              <w:bidi/>
               <w:rPr>
                 <w:rtl/>
               </w:rPr>
@@ -2378,7 +2429,7 @@
         </w:tc>
         <w:tc>
           <w:tcPr>
-            <w:tcW w:w="3665" w:type="dxa"/>
+            <w:tcW w:w="2905" w:type="dxa"/>
           </w:tcPr>
           <w:p>
             <w:pPr>
@@ -2393,16 +2444,29 @@
                 <w:rFonts w:hint="cs"/>
                 <w:rtl/>
               </w:rPr>
-              <w:t>בדיק</w:t>
+              <w:t>בדיקה לפני שליחה והצגת הודעה למשתמש</w:t>
             </w:r>
-            <w:bookmarkStart w:id="0" w:name="_GoBack"/>
-            <w:bookmarkEnd w:id="0"/>
+          </w:p>
+        </w:tc>
+        <w:tc>
+          <w:tcPr>
+            <w:tcW w:w="2410" w:type="dxa"/>
+          </w:tcPr>
+          <w:p>
+            <w:pPr>
+              <w:bidi/>
+              <w:cnfStyle w:val="000000000000" w:firstRow="0" w:lastRow="0" w:firstColumn="0" w:lastColumn="0" w:oddVBand="0" w:evenVBand="0" w:oddHBand="0" w:evenHBand="0" w:firstRowFirstColumn="0" w:firstRowLastColumn="0" w:lastRowFirstColumn="0" w:lastRowLastColumn="0"/>
+              <w:rPr>
+                <w:rFonts w:hint="cs"/>
+                <w:rtl/>
+              </w:rPr>
+            </w:pPr>
             <w:r>
               <w:rPr>
                 <w:rFonts w:hint="cs"/>
                 <w:rtl/>
               </w:rPr>
-              <w:t>ה לפני שליחה והצגת הודעה למשתמש</w:t>
+              <w:t>אם אין תקשורת, לא ניתן לספק שירות.</w:t>
             </w:r>
           </w:p>
         </w:tc>
@@ -2418,6 +2482,7 @@
           </w:tcPr>
           <w:p>
             <w:pPr>
+              <w:bidi/>
               <w:rPr>
                 <w:rtl/>
               </w:rPr>
@@ -2496,7 +2561,7 @@
         </w:tc>
         <w:tc>
           <w:tcPr>
-            <w:tcW w:w="3665" w:type="dxa"/>
+            <w:tcW w:w="2905" w:type="dxa"/>
           </w:tcPr>
           <w:p>
             <w:pPr>
@@ -2512,6 +2577,28 @@
                 <w:rtl/>
               </w:rPr>
               <w:t>בדיקה לפני נסיון התקשרות</w:t>
+            </w:r>
+          </w:p>
+        </w:tc>
+        <w:tc>
+          <w:tcPr>
+            <w:tcW w:w="2410" w:type="dxa"/>
+          </w:tcPr>
+          <w:p>
+            <w:pPr>
+              <w:bidi/>
+              <w:cnfStyle w:val="000000100000" w:firstRow="0" w:lastRow="0" w:firstColumn="0" w:lastColumn="0" w:oddVBand="0" w:evenVBand="0" w:oddHBand="1" w:evenHBand="0" w:firstRowFirstColumn="0" w:firstRowLastColumn="0" w:lastRowFirstColumn="0" w:lastRowLastColumn="0"/>
+              <w:rPr>
+                <w:rFonts w:hint="cs"/>
+                <w:rtl/>
+              </w:rPr>
+            </w:pPr>
+            <w:r>
+              <w:rPr>
+                <w:rFonts w:hint="cs"/>
+                <w:rtl/>
+              </w:rPr>
+              <w:t>אם אין תקשורת, לא ניתן לספק שירות.</w:t>
             </w:r>
           </w:p>
         </w:tc>
@@ -2524,6 +2611,7 @@
           </w:tcPr>
           <w:p>
             <w:pPr>
+              <w:bidi/>
               <w:rPr>
                 <w:rFonts w:hint="cs"/>
                 <w:rtl/>
@@ -2606,7 +2694,7 @@
         </w:tc>
         <w:tc>
           <w:tcPr>
-            <w:tcW w:w="3665" w:type="dxa"/>
+            <w:tcW w:w="2905" w:type="dxa"/>
           </w:tcPr>
           <w:p>
             <w:pPr>
@@ -2622,7 +2710,29 @@
                 <w:rFonts w:hint="cs"/>
                 <w:rtl/>
               </w:rPr>
-              <w:t>שיתוף פעולה עם מרכולים. עדכון ע"י משתמשים עם הרשאות.</w:t>
+              <w:t xml:space="preserve">שיתוף פעולה עם מרכולים. </w:t>
+            </w:r>
+          </w:p>
+        </w:tc>
+        <w:tc>
+          <w:tcPr>
+            <w:tcW w:w="2410" w:type="dxa"/>
+          </w:tcPr>
+          <w:p>
+            <w:pPr>
+              <w:bidi/>
+              <w:cnfStyle w:val="000000000000" w:firstRow="0" w:lastRow="0" w:firstColumn="0" w:lastColumn="0" w:oddVBand="0" w:evenVBand="0" w:oddHBand="0" w:evenHBand="0" w:firstRowFirstColumn="0" w:firstRowLastColumn="0" w:lastRowFirstColumn="0" w:lastRowLastColumn="0"/>
+              <w:rPr>
+                <w:rFonts w:hint="cs"/>
+                <w:rtl/>
+              </w:rPr>
+            </w:pPr>
+            <w:r>
+              <w:rPr>
+                <w:rFonts w:hint="cs"/>
+                <w:rtl/>
+              </w:rPr>
+              <w:t>עדכון ע"י משתמשים עם הרשאות.</w:t>
             </w:r>
           </w:p>
         </w:tc>
@@ -2633,6 +2743,7 @@
         <w:bidi/>
         <w:ind w:left="-7"/>
         <w:rPr>
+          <w:rFonts w:hint="cs"/>
           <w:sz w:val="24"/>
           <w:szCs w:val="24"/>
           <w:rtl/>
@@ -4340,7 +4451,7 @@
 </file>
 
 <file path=customXml/itemProps1.xml><?xml version="1.0" encoding="utf-8"?>
-<ds:datastoreItem xmlns:ds="http://schemas.openxmlformats.org/officeDocument/2006/customXml" ds:itemID="{26FEE540-851A-4830-BACE-2E41D5013796}">
+<ds:datastoreItem xmlns:ds="http://schemas.openxmlformats.org/officeDocument/2006/customXml" ds:itemID="{53BC10DE-B2E7-4DFA-ABE3-5967C959FD4B}">
   <ds:schemaRefs>
     <ds:schemaRef ds:uri="http://schemas.openxmlformats.org/officeDocument/2006/bibliography"/>
   </ds:schemaRefs>

</xml_diff>